<commit_message>
updates to homelab activity log
</commit_message>
<xml_diff>
--- a/HomeLab Report-Log Book.docx
+++ b/HomeLab Report-Log Book.docx
@@ -129,11 +129,9 @@
       <w:r>
         <w:t xml:space="preserve">Uses to test </w:t>
       </w:r>
-      <w:proofErr w:type="spellStart"/>
-      <w:r>
-        <w:t>linux</w:t>
-      </w:r>
-      <w:proofErr w:type="spellEnd"/>
+      <w:r>
+        <w:t>Linux</w:t>
+      </w:r>
       <w:r>
         <w:t xml:space="preserve"> commands </w:t>
       </w:r>
@@ -212,7 +210,15 @@
         </w:numPr>
       </w:pPr>
       <w:r>
-        <w:t xml:space="preserve">Create a installation medium either with rufus or </w:t>
+        <w:t xml:space="preserve">Create </w:t>
+      </w:r>
+      <w:proofErr w:type="gramStart"/>
+      <w:r>
+        <w:t>a</w:t>
+      </w:r>
+      <w:proofErr w:type="gramEnd"/>
+      <w:r>
+        <w:t xml:space="preserve"> installation medium either with rufus or </w:t>
       </w:r>
       <w:proofErr w:type="spellStart"/>
       <w:r>
@@ -300,19 +306,16 @@
       </w:r>
       <w:r>
         <w:br/>
-        <w:t xml:space="preserve">Task:  </w:t>
-      </w:r>
-      <w:r>
-        <w:t>Join user</w:t>
+        <w:t>Task</w:t>
+      </w:r>
+      <w:r>
+        <w:t>: Join</w:t>
       </w:r>
       <w:r>
         <w:t xml:space="preserve"> </w:t>
       </w:r>
       <w:r>
-        <w:t xml:space="preserve"> computer</w:t>
-      </w:r>
-      <w:r>
-        <w:t>s</w:t>
+        <w:t>user computers</w:t>
       </w:r>
       <w:r>
         <w:t xml:space="preserve"> to </w:t>
@@ -376,7 +379,13 @@
         </w:numPr>
       </w:pPr>
       <w:r>
-        <w:t>You should see the domain field click on it and fill In required details</w:t>
+        <w:t xml:space="preserve">You should see the domain field click on it and fill </w:t>
+      </w:r>
+      <w:r>
+        <w:t>in</w:t>
+      </w:r>
+      <w:r>
+        <w:t xml:space="preserve"> required details</w:t>
       </w:r>
     </w:p>
     <w:p>
@@ -400,7 +409,157 @@
         </w:numPr>
       </w:pPr>
       <w:r>
-        <w:t>Create user account In windows ad</w:t>
+        <w:t xml:space="preserve">Create user account </w:t>
+      </w:r>
+      <w:r>
+        <w:t>in</w:t>
+      </w:r>
+      <w:r>
+        <w:t xml:space="preserve"> windows a</w:t>
+      </w:r>
+      <w:r>
+        <w:t>ctive directory</w:t>
+      </w:r>
+    </w:p>
+    <w:p>
+      <w:pPr>
+        <w:ind w:left="360"/>
+      </w:pPr>
+      <w:r>
+        <w:t>18/02/2025</w:t>
+      </w:r>
+      <w:r>
+        <w:br/>
+      </w:r>
+      <w:r>
+        <w:br/>
+        <w:t>Task: Make Group policy objects</w:t>
+      </w:r>
+    </w:p>
+    <w:p>
+      <w:pPr>
+        <w:ind w:left="360"/>
+      </w:pPr>
+    </w:p>
+    <w:p>
+      <w:pPr>
+        <w:ind w:left="360"/>
+      </w:pPr>
+      <w:r>
+        <w:t>Steps:</w:t>
+      </w:r>
+      <w:r>
+        <w:br/>
+      </w:r>
+    </w:p>
+    <w:p>
+      <w:pPr>
+        <w:pStyle w:val="ListParagraph"/>
+        <w:numPr>
+          <w:ilvl w:val="0"/>
+          <w:numId w:val="7"/>
+        </w:numPr>
+      </w:pPr>
+      <w:r>
+        <w:t>First decide on the policy you would like to implement (example account lockout policy)</w:t>
+      </w:r>
+    </w:p>
+    <w:p>
+      <w:pPr>
+        <w:pStyle w:val="ListParagraph"/>
+        <w:numPr>
+          <w:ilvl w:val="0"/>
+          <w:numId w:val="7"/>
+        </w:numPr>
+      </w:pPr>
+      <w:r>
+        <w:t xml:space="preserve">Open server manager and click on tools and navigate to </w:t>
+      </w:r>
+      <w:r>
+        <w:t>G</w:t>
+      </w:r>
+      <w:r>
+        <w:t>roup policy management</w:t>
+      </w:r>
+    </w:p>
+    <w:p>
+      <w:pPr>
+        <w:pStyle w:val="ListParagraph"/>
+        <w:numPr>
+          <w:ilvl w:val="0"/>
+          <w:numId w:val="7"/>
+        </w:numPr>
+      </w:pPr>
+      <w:r>
+        <w:t xml:space="preserve">Look for your domain name and click on it </w:t>
+      </w:r>
+    </w:p>
+    <w:p>
+      <w:pPr>
+        <w:pStyle w:val="ListParagraph"/>
+        <w:numPr>
+          <w:ilvl w:val="0"/>
+          <w:numId w:val="7"/>
+        </w:numPr>
+      </w:pPr>
+      <w:r>
+        <w:t>Click on the option add new GPO</w:t>
+      </w:r>
+    </w:p>
+    <w:p>
+      <w:pPr>
+        <w:pStyle w:val="ListParagraph"/>
+        <w:numPr>
+          <w:ilvl w:val="0"/>
+          <w:numId w:val="7"/>
+        </w:numPr>
+      </w:pPr>
+      <w:r>
+        <w:t xml:space="preserve">Name the </w:t>
+      </w:r>
+      <w:proofErr w:type="spellStart"/>
+      <w:r>
+        <w:t>gpo</w:t>
+      </w:r>
+      <w:proofErr w:type="spellEnd"/>
+      <w:r>
+        <w:t xml:space="preserve"> to something that it does for example (Account Lockout Policy)</w:t>
+      </w:r>
+    </w:p>
+    <w:p>
+      <w:pPr>
+        <w:pStyle w:val="ListParagraph"/>
+        <w:numPr>
+          <w:ilvl w:val="0"/>
+          <w:numId w:val="7"/>
+        </w:numPr>
+      </w:pPr>
+      <w:r>
+        <w:t>Then there are two options User Configurations and computer Configuration decide on the appropriate one in this case User configuration</w:t>
+      </w:r>
+    </w:p>
+    <w:p>
+      <w:pPr>
+        <w:pStyle w:val="ListParagraph"/>
+        <w:numPr>
+          <w:ilvl w:val="0"/>
+          <w:numId w:val="7"/>
+        </w:numPr>
+      </w:pPr>
+      <w:r>
+        <w:t>Then we get two more options, policies and preferences (in this case policy)</w:t>
+      </w:r>
+    </w:p>
+    <w:p>
+      <w:pPr>
+        <w:pStyle w:val="ListParagraph"/>
+        <w:numPr>
+          <w:ilvl w:val="0"/>
+          <w:numId w:val="7"/>
+        </w:numPr>
+      </w:pPr>
+      <w:r>
+        <w:t>Under security then make changes based on what you want to do.</w:t>
       </w:r>
     </w:p>
     <w:sectPr>
@@ -864,6 +1023,95 @@
     <w:nsid w:val="5A400F95"/>
     <w:multiLevelType w:val="hybridMultilevel"/>
     <w:tmpl w:val="F59CE4BE"/>
+    <w:lvl w:ilvl="0" w:tplc="04090011">
+      <w:start w:val="1"/>
+      <w:numFmt w:val="decimal"/>
+      <w:lvlText w:val="%1)"/>
+      <w:lvlJc w:val="left"/>
+      <w:pPr>
+        <w:ind w:left="720" w:hanging="360"/>
+      </w:pPr>
+      <w:rPr>
+        <w:rFonts w:hint="default"/>
+      </w:rPr>
+    </w:lvl>
+    <w:lvl w:ilvl="1" w:tplc="04090019" w:tentative="1">
+      <w:start w:val="1"/>
+      <w:numFmt w:val="lowerLetter"/>
+      <w:lvlText w:val="%2."/>
+      <w:lvlJc w:val="left"/>
+      <w:pPr>
+        <w:ind w:left="1440" w:hanging="360"/>
+      </w:pPr>
+    </w:lvl>
+    <w:lvl w:ilvl="2" w:tplc="0409001B" w:tentative="1">
+      <w:start w:val="1"/>
+      <w:numFmt w:val="lowerRoman"/>
+      <w:lvlText w:val="%3."/>
+      <w:lvlJc w:val="right"/>
+      <w:pPr>
+        <w:ind w:left="2160" w:hanging="180"/>
+      </w:pPr>
+    </w:lvl>
+    <w:lvl w:ilvl="3" w:tplc="0409000F" w:tentative="1">
+      <w:start w:val="1"/>
+      <w:numFmt w:val="decimal"/>
+      <w:lvlText w:val="%4."/>
+      <w:lvlJc w:val="left"/>
+      <w:pPr>
+        <w:ind w:left="2880" w:hanging="360"/>
+      </w:pPr>
+    </w:lvl>
+    <w:lvl w:ilvl="4" w:tplc="04090019" w:tentative="1">
+      <w:start w:val="1"/>
+      <w:numFmt w:val="lowerLetter"/>
+      <w:lvlText w:val="%5."/>
+      <w:lvlJc w:val="left"/>
+      <w:pPr>
+        <w:ind w:left="3600" w:hanging="360"/>
+      </w:pPr>
+    </w:lvl>
+    <w:lvl w:ilvl="5" w:tplc="0409001B" w:tentative="1">
+      <w:start w:val="1"/>
+      <w:numFmt w:val="lowerRoman"/>
+      <w:lvlText w:val="%6."/>
+      <w:lvlJc w:val="right"/>
+      <w:pPr>
+        <w:ind w:left="4320" w:hanging="180"/>
+      </w:pPr>
+    </w:lvl>
+    <w:lvl w:ilvl="6" w:tplc="0409000F" w:tentative="1">
+      <w:start w:val="1"/>
+      <w:numFmt w:val="decimal"/>
+      <w:lvlText w:val="%7."/>
+      <w:lvlJc w:val="left"/>
+      <w:pPr>
+        <w:ind w:left="5040" w:hanging="360"/>
+      </w:pPr>
+    </w:lvl>
+    <w:lvl w:ilvl="7" w:tplc="04090019" w:tentative="1">
+      <w:start w:val="1"/>
+      <w:numFmt w:val="lowerLetter"/>
+      <w:lvlText w:val="%8."/>
+      <w:lvlJc w:val="left"/>
+      <w:pPr>
+        <w:ind w:left="5760" w:hanging="360"/>
+      </w:pPr>
+    </w:lvl>
+    <w:lvl w:ilvl="8" w:tplc="0409001B" w:tentative="1">
+      <w:start w:val="1"/>
+      <w:numFmt w:val="lowerRoman"/>
+      <w:lvlText w:val="%9."/>
+      <w:lvlJc w:val="right"/>
+      <w:pPr>
+        <w:ind w:left="6480" w:hanging="180"/>
+      </w:pPr>
+    </w:lvl>
+  </w:abstractNum>
+  <w:abstractNum w:abstractNumId="6" w15:restartNumberingAfterBreak="0">
+    <w:nsid w:val="6CD15757"/>
+    <w:multiLevelType w:val="hybridMultilevel"/>
+    <w:tmpl w:val="8E04B7A6"/>
     <w:lvl w:ilvl="0" w:tplc="04090011">
       <w:start w:val="1"/>
       <w:numFmt w:val="decimal"/>
@@ -966,6 +1214,9 @@
   </w:num>
   <w:num w:numId="6" w16cid:durableId="21633276">
     <w:abstractNumId w:val="4"/>
+  </w:num>
+  <w:num w:numId="7" w16cid:durableId="1909684397">
+    <w:abstractNumId w:val="6"/>
   </w:num>
 </w:numbering>
 </file>

</xml_diff>

<commit_message>
new task and steps added
</commit_message>
<xml_diff>
--- a/HomeLab Report-Log Book.docx
+++ b/HomeLab Report-Log Book.docx
@@ -38,15 +38,7 @@
         </w:numPr>
       </w:pPr>
       <w:r>
-        <w:t xml:space="preserve">Visit the ubuntu website and download a copy of ubuntu live server usually it’s around 4-5 </w:t>
-      </w:r>
-      <w:proofErr w:type="spellStart"/>
-      <w:r>
-        <w:t>gb</w:t>
-      </w:r>
-      <w:proofErr w:type="spellEnd"/>
-      <w:r>
-        <w:t xml:space="preserve"> in size.</w:t>
+        <w:t>Visit the ubuntu website and download a copy of ubuntu live server usually it’s around 4-5 gb in size.</w:t>
       </w:r>
     </w:p>
     <w:p>
@@ -58,23 +50,7 @@
         </w:numPr>
       </w:pPr>
       <w:r>
-        <w:t xml:space="preserve">Prepare the iso image using a tool like rufus or </w:t>
-      </w:r>
-      <w:proofErr w:type="spellStart"/>
-      <w:r>
-        <w:t>ventoy</w:t>
-      </w:r>
-      <w:proofErr w:type="spellEnd"/>
-      <w:r>
-        <w:t xml:space="preserve"> (NB: </w:t>
-      </w:r>
-      <w:proofErr w:type="spellStart"/>
-      <w:r>
-        <w:t>ventoy</w:t>
-      </w:r>
-      <w:proofErr w:type="spellEnd"/>
-      <w:r>
-        <w:t xml:space="preserve"> stores more than one iso at a time)</w:t>
+        <w:t>Prepare the iso image using a tool like rufus or ventoy (NB: ventoy stores more than one iso at a time)</w:t>
       </w:r>
     </w:p>
     <w:p>
@@ -170,15 +146,7 @@
         </w:numPr>
       </w:pPr>
       <w:r>
-        <w:t xml:space="preserve">Go to the official windows </w:t>
-      </w:r>
-      <w:proofErr w:type="spellStart"/>
-      <w:r>
-        <w:t>webite</w:t>
-      </w:r>
-      <w:proofErr w:type="spellEnd"/>
-      <w:r>
-        <w:t xml:space="preserve"> and download the iso in German </w:t>
+        <w:t xml:space="preserve">Go to the official windows webite and download the iso in German </w:t>
       </w:r>
     </w:p>
     <w:p>
@@ -190,15 +158,7 @@
         </w:numPr>
       </w:pPr>
       <w:r>
-        <w:t xml:space="preserve">Depending on your hardware download, either the x86(32bit) or the x64 bit </w:t>
-      </w:r>
-      <w:proofErr w:type="spellStart"/>
-      <w:r>
-        <w:t>Os</w:t>
-      </w:r>
-      <w:proofErr w:type="spellEnd"/>
-      <w:r>
-        <w:t>.</w:t>
+        <w:t>Depending on your hardware download, either the x86(32bit) or the x64 bit Os.</w:t>
       </w:r>
     </w:p>
     <w:p>
@@ -210,31 +170,7 @@
         </w:numPr>
       </w:pPr>
       <w:r>
-        <w:t xml:space="preserve">Create </w:t>
-      </w:r>
-      <w:proofErr w:type="gramStart"/>
-      <w:r>
-        <w:t>a</w:t>
-      </w:r>
-      <w:proofErr w:type="gramEnd"/>
-      <w:r>
-        <w:t xml:space="preserve"> installation medium either with rufus or </w:t>
-      </w:r>
-      <w:proofErr w:type="spellStart"/>
-      <w:r>
-        <w:t>ventoy</w:t>
-      </w:r>
-      <w:proofErr w:type="spellEnd"/>
-      <w:r>
-        <w:t xml:space="preserve">, in this instance I used </w:t>
-      </w:r>
-      <w:proofErr w:type="spellStart"/>
-      <w:r>
-        <w:t>ventoy</w:t>
-      </w:r>
-      <w:proofErr w:type="spellEnd"/>
-      <w:r>
-        <w:t>.</w:t>
+        <w:t>Create a installation medium either with rufus or ventoy, in this instance I used ventoy.</w:t>
       </w:r>
     </w:p>
     <w:p>
@@ -246,15 +182,7 @@
         </w:numPr>
       </w:pPr>
       <w:r>
-        <w:t xml:space="preserve">This </w:t>
-      </w:r>
-      <w:proofErr w:type="spellStart"/>
-      <w:r>
-        <w:t>vm</w:t>
-      </w:r>
-      <w:proofErr w:type="spellEnd"/>
-      <w:r>
-        <w:t xml:space="preserve"> will be added to the domain I set up previously.</w:t>
+        <w:t>This vm will be added to the domain I set up previously.</w:t>
       </w:r>
     </w:p>
     <w:p/>
@@ -294,9 +222,6 @@
       </w:pPr>
     </w:p>
     <w:p>
-      <w:pPr>
-        <w:ind w:left="360"/>
-      </w:pPr>
       <w:r>
         <w:lastRenderedPageBreak/>
         <w:t>17/02/2025</w:t>
@@ -422,9 +347,6 @@
       </w:r>
     </w:p>
     <w:p>
-      <w:pPr>
-        <w:ind w:left="360"/>
-      </w:pPr>
       <w:r>
         <w:t>18/02/2025</w:t>
       </w:r>
@@ -515,15 +437,7 @@
         </w:numPr>
       </w:pPr>
       <w:r>
-        <w:t xml:space="preserve">Name the </w:t>
-      </w:r>
-      <w:proofErr w:type="spellStart"/>
-      <w:r>
-        <w:t>gpo</w:t>
-      </w:r>
-      <w:proofErr w:type="spellEnd"/>
-      <w:r>
-        <w:t xml:space="preserve"> to something that it does for example (Account Lockout Policy)</w:t>
+        <w:t>Name the gpo to something that it does for example (Account Lockout Policy)</w:t>
       </w:r>
     </w:p>
     <w:p>
@@ -562,6 +476,103 @@
         <w:t>Under security then make changes based on what you want to do.</w:t>
       </w:r>
     </w:p>
+    <w:p>
+      <w:r>
+        <w:t>19/02/2025</w:t>
+      </w:r>
+      <w:r>
+        <w:br/>
+      </w:r>
+    </w:p>
+    <w:p>
+      <w:r>
+        <w:t>Task: adding another windows 10 client to the domain</w:t>
+      </w:r>
+      <w:r>
+        <w:br/>
+      </w:r>
+      <w:r>
+        <w:br/>
+        <w:t xml:space="preserve">   </w:t>
+      </w:r>
+      <w:r>
+        <w:t>Steps:</w:t>
+      </w:r>
+    </w:p>
+    <w:p>
+      <w:pPr>
+        <w:pStyle w:val="ListParagraph"/>
+        <w:numPr>
+          <w:ilvl w:val="0"/>
+          <w:numId w:val="9"/>
+        </w:numPr>
+      </w:pPr>
+      <w:r>
+        <w:t xml:space="preserve">Go to the search bar on the windows machine </w:t>
+      </w:r>
+    </w:p>
+    <w:p>
+      <w:pPr>
+        <w:pStyle w:val="ListParagraph"/>
+        <w:numPr>
+          <w:ilvl w:val="0"/>
+          <w:numId w:val="9"/>
+        </w:numPr>
+      </w:pPr>
+      <w:r>
+        <w:t>Type in advanced windows settings</w:t>
+      </w:r>
+    </w:p>
+    <w:p>
+      <w:pPr>
+        <w:pStyle w:val="ListParagraph"/>
+        <w:numPr>
+          <w:ilvl w:val="0"/>
+          <w:numId w:val="9"/>
+        </w:numPr>
+      </w:pPr>
+      <w:r>
+        <w:lastRenderedPageBreak/>
+        <w:t xml:space="preserve">Open then click on rename computer name </w:t>
+      </w:r>
+    </w:p>
+    <w:p>
+      <w:pPr>
+        <w:pStyle w:val="ListParagraph"/>
+        <w:numPr>
+          <w:ilvl w:val="0"/>
+          <w:numId w:val="9"/>
+        </w:numPr>
+      </w:pPr>
+      <w:r>
+        <w:t>You should see the domain field click on it and fill in required details</w:t>
+      </w:r>
+    </w:p>
+    <w:p>
+      <w:pPr>
+        <w:pStyle w:val="ListParagraph"/>
+        <w:numPr>
+          <w:ilvl w:val="0"/>
+          <w:numId w:val="9"/>
+        </w:numPr>
+      </w:pPr>
+      <w:r>
+        <w:t>Restart machine after</w:t>
+      </w:r>
+    </w:p>
+    <w:p>
+      <w:pPr>
+        <w:pStyle w:val="ListParagraph"/>
+        <w:numPr>
+          <w:ilvl w:val="0"/>
+          <w:numId w:val="9"/>
+        </w:numPr>
+      </w:pPr>
+      <w:r>
+        <w:t>Create user account in windows active directory</w:t>
+      </w:r>
+    </w:p>
+    <w:p/>
     <w:sectPr>
       <w:pgSz w:w="12240" w:h="15840"/>
       <w:pgMar w:top="1440" w:right="1440" w:bottom="1440" w:left="1440" w:header="720" w:footer="720" w:gutter="0"/>
@@ -1109,9 +1120,187 @@
     </w:lvl>
   </w:abstractNum>
   <w:abstractNum w:abstractNumId="6" w15:restartNumberingAfterBreak="0">
+    <w:nsid w:val="6C153BEE"/>
+    <w:multiLevelType w:val="hybridMultilevel"/>
+    <w:tmpl w:val="7B5CFABC"/>
+    <w:lvl w:ilvl="0" w:tplc="FFFFFFFF">
+      <w:start w:val="1"/>
+      <w:numFmt w:val="decimal"/>
+      <w:lvlText w:val="%1)"/>
+      <w:lvlJc w:val="left"/>
+      <w:pPr>
+        <w:ind w:left="720" w:hanging="360"/>
+      </w:pPr>
+      <w:rPr>
+        <w:rFonts w:hint="default"/>
+      </w:rPr>
+    </w:lvl>
+    <w:lvl w:ilvl="1" w:tplc="FFFFFFFF" w:tentative="1">
+      <w:start w:val="1"/>
+      <w:numFmt w:val="lowerLetter"/>
+      <w:lvlText w:val="%2."/>
+      <w:lvlJc w:val="left"/>
+      <w:pPr>
+        <w:ind w:left="1440" w:hanging="360"/>
+      </w:pPr>
+    </w:lvl>
+    <w:lvl w:ilvl="2" w:tplc="FFFFFFFF" w:tentative="1">
+      <w:start w:val="1"/>
+      <w:numFmt w:val="lowerRoman"/>
+      <w:lvlText w:val="%3."/>
+      <w:lvlJc w:val="right"/>
+      <w:pPr>
+        <w:ind w:left="2160" w:hanging="180"/>
+      </w:pPr>
+    </w:lvl>
+    <w:lvl w:ilvl="3" w:tplc="FFFFFFFF" w:tentative="1">
+      <w:start w:val="1"/>
+      <w:numFmt w:val="decimal"/>
+      <w:lvlText w:val="%4."/>
+      <w:lvlJc w:val="left"/>
+      <w:pPr>
+        <w:ind w:left="2880" w:hanging="360"/>
+      </w:pPr>
+    </w:lvl>
+    <w:lvl w:ilvl="4" w:tplc="FFFFFFFF" w:tentative="1">
+      <w:start w:val="1"/>
+      <w:numFmt w:val="lowerLetter"/>
+      <w:lvlText w:val="%5."/>
+      <w:lvlJc w:val="left"/>
+      <w:pPr>
+        <w:ind w:left="3600" w:hanging="360"/>
+      </w:pPr>
+    </w:lvl>
+    <w:lvl w:ilvl="5" w:tplc="FFFFFFFF" w:tentative="1">
+      <w:start w:val="1"/>
+      <w:numFmt w:val="lowerRoman"/>
+      <w:lvlText w:val="%6."/>
+      <w:lvlJc w:val="right"/>
+      <w:pPr>
+        <w:ind w:left="4320" w:hanging="180"/>
+      </w:pPr>
+    </w:lvl>
+    <w:lvl w:ilvl="6" w:tplc="FFFFFFFF" w:tentative="1">
+      <w:start w:val="1"/>
+      <w:numFmt w:val="decimal"/>
+      <w:lvlText w:val="%7."/>
+      <w:lvlJc w:val="left"/>
+      <w:pPr>
+        <w:ind w:left="5040" w:hanging="360"/>
+      </w:pPr>
+    </w:lvl>
+    <w:lvl w:ilvl="7" w:tplc="FFFFFFFF" w:tentative="1">
+      <w:start w:val="1"/>
+      <w:numFmt w:val="lowerLetter"/>
+      <w:lvlText w:val="%8."/>
+      <w:lvlJc w:val="left"/>
+      <w:pPr>
+        <w:ind w:left="5760" w:hanging="360"/>
+      </w:pPr>
+    </w:lvl>
+    <w:lvl w:ilvl="8" w:tplc="FFFFFFFF" w:tentative="1">
+      <w:start w:val="1"/>
+      <w:numFmt w:val="lowerRoman"/>
+      <w:lvlText w:val="%9."/>
+      <w:lvlJc w:val="right"/>
+      <w:pPr>
+        <w:ind w:left="6480" w:hanging="180"/>
+      </w:pPr>
+    </w:lvl>
+  </w:abstractNum>
+  <w:abstractNum w:abstractNumId="7" w15:restartNumberingAfterBreak="0">
     <w:nsid w:val="6CD15757"/>
     <w:multiLevelType w:val="hybridMultilevel"/>
     <w:tmpl w:val="8E04B7A6"/>
+    <w:lvl w:ilvl="0" w:tplc="04090011">
+      <w:start w:val="1"/>
+      <w:numFmt w:val="decimal"/>
+      <w:lvlText w:val="%1)"/>
+      <w:lvlJc w:val="left"/>
+      <w:pPr>
+        <w:ind w:left="720" w:hanging="360"/>
+      </w:pPr>
+      <w:rPr>
+        <w:rFonts w:hint="default"/>
+      </w:rPr>
+    </w:lvl>
+    <w:lvl w:ilvl="1" w:tplc="04090019" w:tentative="1">
+      <w:start w:val="1"/>
+      <w:numFmt w:val="lowerLetter"/>
+      <w:lvlText w:val="%2."/>
+      <w:lvlJc w:val="left"/>
+      <w:pPr>
+        <w:ind w:left="1440" w:hanging="360"/>
+      </w:pPr>
+    </w:lvl>
+    <w:lvl w:ilvl="2" w:tplc="0409001B" w:tentative="1">
+      <w:start w:val="1"/>
+      <w:numFmt w:val="lowerRoman"/>
+      <w:lvlText w:val="%3."/>
+      <w:lvlJc w:val="right"/>
+      <w:pPr>
+        <w:ind w:left="2160" w:hanging="180"/>
+      </w:pPr>
+    </w:lvl>
+    <w:lvl w:ilvl="3" w:tplc="0409000F" w:tentative="1">
+      <w:start w:val="1"/>
+      <w:numFmt w:val="decimal"/>
+      <w:lvlText w:val="%4."/>
+      <w:lvlJc w:val="left"/>
+      <w:pPr>
+        <w:ind w:left="2880" w:hanging="360"/>
+      </w:pPr>
+    </w:lvl>
+    <w:lvl w:ilvl="4" w:tplc="04090019" w:tentative="1">
+      <w:start w:val="1"/>
+      <w:numFmt w:val="lowerLetter"/>
+      <w:lvlText w:val="%5."/>
+      <w:lvlJc w:val="left"/>
+      <w:pPr>
+        <w:ind w:left="3600" w:hanging="360"/>
+      </w:pPr>
+    </w:lvl>
+    <w:lvl w:ilvl="5" w:tplc="0409001B" w:tentative="1">
+      <w:start w:val="1"/>
+      <w:numFmt w:val="lowerRoman"/>
+      <w:lvlText w:val="%6."/>
+      <w:lvlJc w:val="right"/>
+      <w:pPr>
+        <w:ind w:left="4320" w:hanging="180"/>
+      </w:pPr>
+    </w:lvl>
+    <w:lvl w:ilvl="6" w:tplc="0409000F" w:tentative="1">
+      <w:start w:val="1"/>
+      <w:numFmt w:val="decimal"/>
+      <w:lvlText w:val="%7."/>
+      <w:lvlJc w:val="left"/>
+      <w:pPr>
+        <w:ind w:left="5040" w:hanging="360"/>
+      </w:pPr>
+    </w:lvl>
+    <w:lvl w:ilvl="7" w:tplc="04090019" w:tentative="1">
+      <w:start w:val="1"/>
+      <w:numFmt w:val="lowerLetter"/>
+      <w:lvlText w:val="%8."/>
+      <w:lvlJc w:val="left"/>
+      <w:pPr>
+        <w:ind w:left="5760" w:hanging="360"/>
+      </w:pPr>
+    </w:lvl>
+    <w:lvl w:ilvl="8" w:tplc="0409001B" w:tentative="1">
+      <w:start w:val="1"/>
+      <w:numFmt w:val="lowerRoman"/>
+      <w:lvlText w:val="%9."/>
+      <w:lvlJc w:val="right"/>
+      <w:pPr>
+        <w:ind w:left="6480" w:hanging="180"/>
+      </w:pPr>
+    </w:lvl>
+  </w:abstractNum>
+  <w:abstractNum w:abstractNumId="8" w15:restartNumberingAfterBreak="0">
+    <w:nsid w:val="7DFC6E3C"/>
+    <w:multiLevelType w:val="hybridMultilevel"/>
+    <w:tmpl w:val="DBB696CA"/>
     <w:lvl w:ilvl="0" w:tplc="04090011">
       <w:start w:val="1"/>
       <w:numFmt w:val="decimal"/>
@@ -1216,6 +1405,12 @@
     <w:abstractNumId w:val="4"/>
   </w:num>
   <w:num w:numId="7" w16cid:durableId="1909684397">
+    <w:abstractNumId w:val="7"/>
+  </w:num>
+  <w:num w:numId="8" w16cid:durableId="1900508994">
+    <w:abstractNumId w:val="8"/>
+  </w:num>
+  <w:num w:numId="9" w16cid:durableId="1523058415">
     <w:abstractNumId w:val="6"/>
   </w:num>
 </w:numbering>
@@ -1621,6 +1816,7 @@
   <w:style w:type="paragraph" w:default="1" w:styleId="Normal">
     <w:name w:val="Normal"/>
     <w:qFormat/>
+    <w:rsid w:val="00D93078"/>
   </w:style>
   <w:style w:type="paragraph" w:styleId="Heading1">
     <w:name w:val="heading 1"/>
@@ -2137,6 +2333,24 @@
       <w:color w:val="2E74B5" w:themeColor="accent1" w:themeShade="BF"/>
       <w:spacing w:val="5"/>
     </w:rPr>
+  </w:style>
+  <w:style w:type="paragraph" w:styleId="Date">
+    <w:name w:val="Date"/>
+    <w:basedOn w:val="Normal"/>
+    <w:next w:val="Normal"/>
+    <w:link w:val="DateChar"/>
+    <w:uiPriority w:val="99"/>
+    <w:semiHidden/>
+    <w:unhideWhenUsed/>
+    <w:rsid w:val="00551C46"/>
+  </w:style>
+  <w:style w:type="character" w:customStyle="1" w:styleId="DateChar">
+    <w:name w:val="Date Char"/>
+    <w:basedOn w:val="DefaultParagraphFont"/>
+    <w:link w:val="Date"/>
+    <w:uiPriority w:val="99"/>
+    <w:semiHidden/>
+    <w:rsid w:val="00551C46"/>
   </w:style>
 </w:styles>
 </file>

</xml_diff>